<commit_message>
resume fixes and update
</commit_message>
<xml_diff>
--- a/src/resume/resumeJimmyShi.docx
+++ b/src/resume/resumeJimmyShi.docx
@@ -1,6 +1,6 @@
 
 <file path=word/document.xml><?xml version="1.0" encoding="utf-8"?>
-<w:document xmlns:wpc="http://schemas.microsoft.com/office/word/2010/wordprocessingCanvas" xmlns:cx="http://schemas.microsoft.com/office/drawing/2014/chartex" xmlns:cx1="http://schemas.microsoft.com/office/drawing/2015/9/8/chartex" xmlns:cx2="http://schemas.microsoft.com/office/drawing/2015/10/21/chartex" xmlns:cx3="http://schemas.microsoft.com/office/drawing/2016/5/9/chartex" xmlns:cx4="http://schemas.microsoft.com/office/drawing/2016/5/10/chartex" xmlns:cx5="http://schemas.microsoft.com/office/drawing/2016/5/11/chartex" xmlns:cx6="http://schemas.microsoft.com/office/drawing/2016/5/12/chartex" xmlns:cx7="http://schemas.microsoft.com/office/drawing/2016/5/13/chartex" xmlns:cx8="http://schemas.microsoft.com/office/drawing/2016/5/14/chartex" xmlns:mc="http://schemas.openxmlformats.org/markup-compatibility/2006" xmlns:aink="http://schemas.microsoft.com/office/drawing/2016/ink" xmlns:am3d="http://schemas.microsoft.com/office/drawing/2017/model3d" xmlns:o="urn:schemas-microsoft-com:office:office" xmlns:r="http://schemas.openxmlformats.org/officeDocument/2006/relationships" xmlns:m="http://schemas.openxmlformats.org/officeDocument/2006/math" xmlns:v="urn:schemas-microsoft-com:vml" xmlns:wp14="http://schemas.microsoft.com/office/word/2010/wordprocessingDrawing" xmlns:wp="http://schemas.openxmlformats.org/drawingml/2006/wordprocessingDrawing" xmlns:w10="urn:schemas-microsoft-com:office:word" xmlns:w="http://schemas.openxmlformats.org/wordprocessingml/2006/main" xmlns:w14="http://schemas.microsoft.com/office/word/2010/wordml" xmlns:w15="http://schemas.microsoft.com/office/word/2012/wordml" xmlns:w16cid="http://schemas.microsoft.com/office/word/2016/wordml/cid" xmlns:w16se="http://schemas.microsoft.com/office/word/2015/wordml/symex" xmlns:wpg="http://schemas.microsoft.com/office/word/2010/wordprocessingGroup" xmlns:wpi="http://schemas.microsoft.com/office/word/2010/wordprocessingInk" xmlns:wne="http://schemas.microsoft.com/office/word/2006/wordml" xmlns:wps="http://schemas.microsoft.com/office/word/2010/wordprocessingShape" mc:Ignorable="w14 w15 w16se w16cid wp14">
+<w:document xmlns:wpc="http://schemas.microsoft.com/office/word/2010/wordprocessingCanvas" xmlns:cx="http://schemas.microsoft.com/office/drawing/2014/chartex" xmlns:mc="http://schemas.openxmlformats.org/markup-compatibility/2006" xmlns:o="urn:schemas-microsoft-com:office:office" xmlns:r="http://schemas.openxmlformats.org/officeDocument/2006/relationships" xmlns:m="http://schemas.openxmlformats.org/officeDocument/2006/math" xmlns:v="urn:schemas-microsoft-com:vml" xmlns:wp14="http://schemas.microsoft.com/office/word/2010/wordprocessingDrawing" xmlns:wp="http://schemas.openxmlformats.org/drawingml/2006/wordprocessingDrawing" xmlns:w10="urn:schemas-microsoft-com:office:word" xmlns:w="http://schemas.openxmlformats.org/wordprocessingml/2006/main" xmlns:w14="http://schemas.microsoft.com/office/word/2010/wordml" xmlns:w15="http://schemas.microsoft.com/office/word/2012/wordml" xmlns:w16se="http://schemas.microsoft.com/office/word/2015/wordml/symex" xmlns:wpg="http://schemas.microsoft.com/office/word/2010/wordprocessingGroup" xmlns:wpi="http://schemas.microsoft.com/office/word/2010/wordprocessingInk" xmlns:wne="http://schemas.microsoft.com/office/word/2006/wordml" xmlns:wps="http://schemas.microsoft.com/office/word/2010/wordprocessingShape" mc:Ignorable="w14 w15 w16se wp14">
   <w:body>
     <w:p>
       <w:pPr>
@@ -101,7 +101,7 @@
               </wp:anchor>
             </w:drawing>
           </mc:Choice>
-          <mc:Fallback>
+          <mc:Fallback xmlns:w16cid="http://schemas.microsoft.com/office/word/2016/wordml/cid" xmlns:am3d="http://schemas.microsoft.com/office/drawing/2017/model3d" xmlns:aink="http://schemas.microsoft.com/office/drawing/2016/ink" xmlns:cx8="http://schemas.microsoft.com/office/drawing/2016/5/14/chartex" xmlns:cx7="http://schemas.microsoft.com/office/drawing/2016/5/13/chartex" xmlns:cx6="http://schemas.microsoft.com/office/drawing/2016/5/12/chartex" xmlns:cx5="http://schemas.microsoft.com/office/drawing/2016/5/11/chartex" xmlns:cx4="http://schemas.microsoft.com/office/drawing/2016/5/10/chartex" xmlns:cx3="http://schemas.microsoft.com/office/drawing/2016/5/9/chartex" xmlns:cx2="http://schemas.microsoft.com/office/drawing/2015/10/21/chartex" xmlns:cx1="http://schemas.microsoft.com/office/drawing/2015/9/8/chartex">
             <w:pict>
               <v:shapetype w14:anchorId="4F6E79F0" id="_x0000_t202" coordsize="21600,21600" o:spt="202" path="m,l,21600r21600,l21600,xe">
                 <v:stroke joinstyle="miter"/>
@@ -174,6 +174,7 @@
           <w:sz w:val="17"/>
           <w:szCs w:val="17"/>
         </w:rPr>
+        <w:lastRenderedPageBreak/>
         <w:drawing>
           <wp:anchor distT="0" distB="0" distL="114300" distR="114300" simplePos="0" relativeHeight="251685888" behindDoc="0" locked="0" layoutInCell="1" allowOverlap="1" wp14:anchorId="2FC25313" wp14:editId="2512604C">
             <wp:simplePos x="0" y="0"/>
@@ -470,29 +471,7 @@
           <w:szCs w:val="17"/>
           <w:shd w:val="clear" w:color="auto" w:fill="FFFFFF"/>
         </w:rPr>
-        <w:t xml:space="preserve">   </w:t>
-      </w:r>
-      <w:proofErr w:type="gramStart"/>
-      <w:r>
-        <w:rPr>
-          <w:rFonts w:ascii="Pangram" w:hAnsi="Pangram" w:cs="Arial"/>
-          <w:color w:val="222222"/>
-          <w:sz w:val="17"/>
-          <w:szCs w:val="17"/>
-          <w:shd w:val="clear" w:color="auto" w:fill="FFFFFF"/>
-        </w:rPr>
-        <w:t xml:space="preserve">   (</w:t>
-      </w:r>
-      <w:proofErr w:type="gramEnd"/>
-      <w:r>
-        <w:rPr>
-          <w:rFonts w:ascii="Pangram" w:hAnsi="Pangram" w:cs="Arial"/>
-          <w:color w:val="222222"/>
-          <w:sz w:val="17"/>
-          <w:szCs w:val="17"/>
-          <w:shd w:val="clear" w:color="auto" w:fill="FFFFFF"/>
-        </w:rPr>
-        <w:t>609) 216-0130</w:t>
+        <w:t xml:space="preserve">      (609) 216-0130</w:t>
       </w:r>
     </w:p>
     <w:p>
@@ -845,6 +824,7 @@
           <w:rFonts w:ascii="Pangram" w:hAnsi="Pangram"/>
           <w:color w:val="00406E"/>
         </w:rPr>
+        <w:lastRenderedPageBreak/>
         <w:t>Education &amp; Skills</w:t>
       </w:r>
     </w:p>
@@ -1263,7 +1243,25 @@
           <w:sz w:val="17"/>
           <w:szCs w:val="17"/>
         </w:rPr>
-        <w:t>React, Redux,</w:t>
+        <w:t xml:space="preserve">React, </w:t>
+      </w:r>
+      <w:proofErr w:type="spellStart"/>
+      <w:r>
+        <w:rPr>
+          <w:rFonts w:ascii="Pangram Light" w:hAnsi="Pangram Light"/>
+          <w:sz w:val="17"/>
+          <w:szCs w:val="17"/>
+        </w:rPr>
+        <w:t>Redux</w:t>
+      </w:r>
+      <w:proofErr w:type="spellEnd"/>
+      <w:r>
+        <w:rPr>
+          <w:rFonts w:ascii="Pangram Light" w:hAnsi="Pangram Light"/>
+          <w:sz w:val="17"/>
+          <w:szCs w:val="17"/>
+        </w:rPr>
+        <w:t>,</w:t>
       </w:r>
       <w:r>
         <w:rPr>
@@ -1803,17 +1801,7 @@
           <w:sz w:val="17"/>
           <w:szCs w:val="17"/>
         </w:rPr>
-        <w:t xml:space="preserve"> gi</w:t>
-      </w:r>
-      <w:bookmarkStart w:id="0" w:name="_GoBack"/>
-      <w:bookmarkEnd w:id="0"/>
-      <w:r>
-        <w:rPr>
-          <w:rFonts w:ascii="Pangram Light" w:hAnsi="Pangram Light"/>
-          <w:sz w:val="17"/>
-          <w:szCs w:val="17"/>
-        </w:rPr>
-        <w:t>ven to 1,300+ Freshman.</w:t>
+        <w:t xml:space="preserve"> given to 1,300+ Freshman.</w:t>
       </w:r>
     </w:p>
     <w:p>
@@ -1915,7 +1903,7 @@
               </wp:anchor>
             </w:drawing>
           </mc:Choice>
-          <mc:Fallback>
+          <mc:Fallback xmlns:w16cid="http://schemas.microsoft.com/office/word/2016/wordml/cid" xmlns:am3d="http://schemas.microsoft.com/office/drawing/2017/model3d" xmlns:aink="http://schemas.microsoft.com/office/drawing/2016/ink" xmlns:cx8="http://schemas.microsoft.com/office/drawing/2016/5/14/chartex" xmlns:cx7="http://schemas.microsoft.com/office/drawing/2016/5/13/chartex" xmlns:cx6="http://schemas.microsoft.com/office/drawing/2016/5/12/chartex" xmlns:cx5="http://schemas.microsoft.com/office/drawing/2016/5/11/chartex" xmlns:cx4="http://schemas.microsoft.com/office/drawing/2016/5/10/chartex" xmlns:cx3="http://schemas.microsoft.com/office/drawing/2016/5/9/chartex" xmlns:cx2="http://schemas.microsoft.com/office/drawing/2015/10/21/chartex" xmlns:cx1="http://schemas.microsoft.com/office/drawing/2015/9/8/chartex">
             <w:pict>
               <v:shape w14:anchorId="72D00F35" id="Text Box 1" o:spid="_x0000_s1027" type="#_x0000_t202" style="position:absolute;margin-left:485.75pt;margin-top:6.55pt;width:536.95pt;height:27.2pt;z-index:251678720;visibility:visible;mso-wrap-style:square;mso-width-percent:0;mso-height-percent:0;mso-wrap-distance-left:9pt;mso-wrap-distance-top:0;mso-wrap-distance-right:9pt;mso-wrap-distance-bottom:0;mso-position-horizontal:right;mso-position-horizontal-relative:margin;mso-position-vertical:absolute;mso-position-vertical-relative:text;mso-width-percent:0;mso-height-percent:0;mso-width-relative:margin;mso-height-relative:margin;v-text-anchor:top" o:gfxdata="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" filled="f" stroked="f" strokeweight=".5pt">
                 <v:textbox inset="0,,0">
@@ -2116,6 +2104,7 @@
         </w:rPr>
         <w:t xml:space="preserve">HTML, CSS, </w:t>
       </w:r>
+      <w:proofErr w:type="spellStart"/>
       <w:r>
         <w:rPr>
           <w:rFonts w:ascii="Pangram" w:hAnsi="Pangram"/>
@@ -2125,6 +2114,7 @@
         </w:rPr>
         <w:t>WebSockets</w:t>
       </w:r>
+      <w:proofErr w:type="spellEnd"/>
       <w:r>
         <w:rPr>
           <w:rFonts w:ascii="Pangram" w:hAnsi="Pangram"/>
@@ -2488,7 +2478,18 @@
           <w:sz w:val="17"/>
           <w:szCs w:val="17"/>
         </w:rPr>
-        <w:t xml:space="preserve">Modal system and </w:t>
+        <w:t>Modal system and</w:t>
+      </w:r>
+      <w:bookmarkStart w:id="0" w:name="_GoBack"/>
+      <w:bookmarkEnd w:id="0"/>
+      <w:r>
+        <w:rPr>
+          <w:rFonts w:ascii="Pangram Light" w:hAnsi="Pangram Light"/>
+          <w:color w:val="101010"/>
+          <w:sz w:val="17"/>
+          <w:szCs w:val="17"/>
+        </w:rPr>
+        <w:t xml:space="preserve"> </w:t>
       </w:r>
       <w:r>
         <w:rPr>
@@ -2515,16 +2516,7 @@
           <w:sz w:val="17"/>
           <w:szCs w:val="17"/>
         </w:rPr>
-        <w:t xml:space="preserve"> a </w:t>
-      </w:r>
-      <w:r>
-        <w:rPr>
-          <w:rFonts w:ascii="Pangram Light" w:hAnsi="Pangram Light"/>
-          <w:color w:val="101010"/>
-          <w:sz w:val="17"/>
-          <w:szCs w:val="17"/>
-        </w:rPr>
-        <w:t>synchronization</w:t>
+        <w:t xml:space="preserve"> a synchronization</w:t>
       </w:r>
       <w:r>
         <w:rPr>
@@ -3505,7 +3497,7 @@
               </wp:anchor>
             </w:drawing>
           </mc:Choice>
-          <mc:Fallback>
+          <mc:Fallback xmlns:w16cid="http://schemas.microsoft.com/office/word/2016/wordml/cid" xmlns:am3d="http://schemas.microsoft.com/office/drawing/2017/model3d" xmlns:aink="http://schemas.microsoft.com/office/drawing/2016/ink" xmlns:cx8="http://schemas.microsoft.com/office/drawing/2016/5/14/chartex" xmlns:cx7="http://schemas.microsoft.com/office/drawing/2016/5/13/chartex" xmlns:cx6="http://schemas.microsoft.com/office/drawing/2016/5/12/chartex" xmlns:cx5="http://schemas.microsoft.com/office/drawing/2016/5/11/chartex" xmlns:cx4="http://schemas.microsoft.com/office/drawing/2016/5/10/chartex" xmlns:cx3="http://schemas.microsoft.com/office/drawing/2016/5/9/chartex" xmlns:cx2="http://schemas.microsoft.com/office/drawing/2015/10/21/chartex" xmlns:cx1="http://schemas.microsoft.com/office/drawing/2015/9/8/chartex">
             <w:pict>
               <v:shape w14:anchorId="36F5199E" id="Text Box 2" o:spid="_x0000_s1028" type="#_x0000_t202" style="position:absolute;left:0;text-align:left;margin-left:485.75pt;margin-top:5.1pt;width:536.95pt;height:27.2pt;z-index:251680768;visibility:visible;mso-wrap-style:square;mso-width-percent:0;mso-height-percent:0;mso-wrap-distance-left:9pt;mso-wrap-distance-top:0;mso-wrap-distance-right:9pt;mso-wrap-distance-bottom:0;mso-position-horizontal:right;mso-position-horizontal-relative:margin;mso-position-vertical:absolute;mso-position-vertical-relative:text;mso-width-percent:0;mso-height-percent:0;mso-width-relative:margin;mso-height-relative:margin;v-text-anchor:top" o:gfxdata="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" filled="f" stroked="f" strokeweight=".5pt">
                 <v:textbox inset="0,,0">
@@ -3911,43 +3903,7 @@
           <w:sz w:val="17"/>
           <w:szCs w:val="17"/>
         </w:rPr>
-        <w:t>Appointed</w:t>
-      </w:r>
-      <w:r>
-        <w:rPr>
-          <w:rFonts w:ascii="Pangram Light" w:hAnsi="Pangram Light"/>
-          <w:color w:val="101010"/>
-          <w:sz w:val="17"/>
-          <w:szCs w:val="17"/>
-        </w:rPr>
-        <w:t xml:space="preserve"> </w:t>
-      </w:r>
-      <w:r>
-        <w:rPr>
-          <w:rFonts w:ascii="Pangram Light" w:hAnsi="Pangram Light"/>
-          <w:color w:val="101010"/>
-          <w:sz w:val="17"/>
-          <w:szCs w:val="17"/>
-        </w:rPr>
-        <w:t>Cohead of Design</w:t>
-      </w:r>
-      <w:r>
-        <w:rPr>
-          <w:rFonts w:ascii="Pangram Light" w:hAnsi="Pangram Light"/>
-          <w:color w:val="101010"/>
-          <w:sz w:val="17"/>
-          <w:szCs w:val="17"/>
-        </w:rPr>
-        <w:t xml:space="preserve"> </w:t>
-      </w:r>
-      <w:r>
-        <w:rPr>
-          <w:rFonts w:ascii="Pangram Light" w:hAnsi="Pangram Light"/>
-          <w:color w:val="101010"/>
-          <w:sz w:val="17"/>
-          <w:szCs w:val="17"/>
-        </w:rPr>
-        <w:t>by the Director after my first year with HopHacks</w:t>
+        <w:t>Coordinate with design team and website teams helping deliver design materials for each Hackathon event</w:t>
       </w:r>
     </w:p>
     <w:p>
@@ -4180,7 +4136,7 @@
               </wp:anchor>
             </w:drawing>
           </mc:Choice>
-          <mc:Fallback>
+          <mc:Fallback xmlns:w16cid="http://schemas.microsoft.com/office/word/2016/wordml/cid" xmlns:am3d="http://schemas.microsoft.com/office/drawing/2017/model3d" xmlns:aink="http://schemas.microsoft.com/office/drawing/2016/ink" xmlns:cx8="http://schemas.microsoft.com/office/drawing/2016/5/14/chartex" xmlns:cx7="http://schemas.microsoft.com/office/drawing/2016/5/13/chartex" xmlns:cx6="http://schemas.microsoft.com/office/drawing/2016/5/12/chartex" xmlns:cx5="http://schemas.microsoft.com/office/drawing/2016/5/11/chartex" xmlns:cx4="http://schemas.microsoft.com/office/drawing/2016/5/10/chartex" xmlns:cx3="http://schemas.microsoft.com/office/drawing/2016/5/9/chartex" xmlns:cx2="http://schemas.microsoft.com/office/drawing/2015/10/21/chartex" xmlns:cx1="http://schemas.microsoft.com/office/drawing/2015/9/8/chartex">
             <w:pict>
               <v:shape w14:anchorId="48A809E4" id="Text Box 3" o:spid="_x0000_s1029" type="#_x0000_t202" style="position:absolute;left:0;text-align:left;margin-left:485.75pt;margin-top:5.95pt;width:536.95pt;height:27.2pt;z-index:-251633664;visibility:visible;mso-wrap-style:square;mso-width-percent:0;mso-height-percent:0;mso-wrap-distance-left:9pt;mso-wrap-distance-top:0;mso-wrap-distance-right:9pt;mso-wrap-distance-bottom:0;mso-position-horizontal:right;mso-position-horizontal-relative:margin;mso-position-vertical:absolute;mso-position-vertical-relative:text;mso-width-percent:0;mso-height-percent:0;mso-width-relative:margin;mso-height-relative:margin;v-text-anchor:top" o:gfxdata="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" filled="f" stroked="f" strokeweight=".5pt">
                 <v:textbox inset="0,,0">
@@ -4359,6 +4315,7 @@
           <w:sz w:val="17"/>
           <w:szCs w:val="17"/>
         </w:rPr>
+        <w:lastRenderedPageBreak/>
         <w:t xml:space="preserve">Coding Competitions </w:t>
       </w:r>
     </w:p>
@@ -4439,6 +4396,7 @@
           <w:sz w:val="17"/>
           <w:szCs w:val="17"/>
         </w:rPr>
+        <w:lastRenderedPageBreak/>
         <w:t>Platinum Division Qualifier, Top 10% contest ranking</w:t>
       </w:r>
     </w:p>
@@ -4665,6 +4623,7 @@
           <w:sz w:val="17"/>
           <w:szCs w:val="17"/>
         </w:rPr>
+        <w:lastRenderedPageBreak/>
         <w:t xml:space="preserve">@ USA Computing Olympiad </w:t>
       </w:r>
     </w:p>
@@ -4816,6 +4775,7 @@
           <w:sz w:val="17"/>
           <w:szCs w:val="17"/>
         </w:rPr>
+        <w:lastRenderedPageBreak/>
         <w:t xml:space="preserve">Nov </w:t>
       </w:r>
       <w:r>
@@ -5053,6 +5013,7 @@
           <w:sz w:val="44"/>
           <w:szCs w:val="44"/>
         </w:rPr>
+        <w:lastRenderedPageBreak/>
         <mc:AlternateContent>
           <mc:Choice Requires="wps">
             <w:drawing>
@@ -5129,7 +5090,7 @@
               </wp:anchor>
             </w:drawing>
           </mc:Choice>
-          <mc:Fallback>
+          <mc:Fallback xmlns:w16cid="http://schemas.microsoft.com/office/word/2016/wordml/cid" xmlns:am3d="http://schemas.microsoft.com/office/drawing/2017/model3d" xmlns:aink="http://schemas.microsoft.com/office/drawing/2016/ink" xmlns:cx8="http://schemas.microsoft.com/office/drawing/2016/5/14/chartex" xmlns:cx7="http://schemas.microsoft.com/office/drawing/2016/5/13/chartex" xmlns:cx6="http://schemas.microsoft.com/office/drawing/2016/5/12/chartex" xmlns:cx5="http://schemas.microsoft.com/office/drawing/2016/5/11/chartex" xmlns:cx4="http://schemas.microsoft.com/office/drawing/2016/5/10/chartex" xmlns:cx3="http://schemas.microsoft.com/office/drawing/2016/5/9/chartex" xmlns:cx2="http://schemas.microsoft.com/office/drawing/2015/10/21/chartex" xmlns:cx1="http://schemas.microsoft.com/office/drawing/2015/9/8/chartex">
             <w:pict>
               <v:shape w14:anchorId="305A904D" id="Text Box 4" o:spid="_x0000_s1030" type="#_x0000_t202" style="position:absolute;margin-left:485.75pt;margin-top:10.15pt;width:536.95pt;height:27.2pt;z-index:-251631616;visibility:visible;mso-wrap-style:square;mso-width-percent:0;mso-height-percent:0;mso-wrap-distance-left:9pt;mso-wrap-distance-top:0;mso-wrap-distance-right:9pt;mso-wrap-distance-bottom:0;mso-position-horizontal:right;mso-position-horizontal-relative:margin;mso-position-vertical:absolute;mso-position-vertical-relative:text;mso-width-percent:0;mso-height-percent:0;mso-width-relative:margin;mso-height-relative:margin;v-text-anchor:top" o:gfxdata="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" filled="f" stroked="f" strokeweight=".5pt">
                 <v:textbox inset="0,,0">
@@ -5611,7 +5572,7 @@
 </file>
 
 <file path=word/numbering.xml><?xml version="1.0" encoding="utf-8"?>
-<w:numbering xmlns:wpc="http://schemas.microsoft.com/office/word/2010/wordprocessingCanvas" xmlns:cx="http://schemas.microsoft.com/office/drawing/2014/chartex" xmlns:cx1="http://schemas.microsoft.com/office/drawing/2015/9/8/chartex" xmlns:cx2="http://schemas.microsoft.com/office/drawing/2015/10/21/chartex" xmlns:cx3="http://schemas.microsoft.com/office/drawing/2016/5/9/chartex" xmlns:cx4="http://schemas.microsoft.com/office/drawing/2016/5/10/chartex" xmlns:cx5="http://schemas.microsoft.com/office/drawing/2016/5/11/chartex" xmlns:cx6="http://schemas.microsoft.com/office/drawing/2016/5/12/chartex" xmlns:cx7="http://schemas.microsoft.com/office/drawing/2016/5/13/chartex" xmlns:cx8="http://schemas.microsoft.com/office/drawing/2016/5/14/chartex" xmlns:mc="http://schemas.openxmlformats.org/markup-compatibility/2006" xmlns:aink="http://schemas.microsoft.com/office/drawing/2016/ink" xmlns:am3d="http://schemas.microsoft.com/office/drawing/2017/model3d" xmlns:o="urn:schemas-microsoft-com:office:office" xmlns:r="http://schemas.openxmlformats.org/officeDocument/2006/relationships" xmlns:m="http://schemas.openxmlformats.org/officeDocument/2006/math" xmlns:v="urn:schemas-microsoft-com:vml" xmlns:wp14="http://schemas.microsoft.com/office/word/2010/wordprocessingDrawing" xmlns:wp="http://schemas.openxmlformats.org/drawingml/2006/wordprocessingDrawing" xmlns:w10="urn:schemas-microsoft-com:office:word" xmlns:w="http://schemas.openxmlformats.org/wordprocessingml/2006/main" xmlns:w14="http://schemas.microsoft.com/office/word/2010/wordml" xmlns:w15="http://schemas.microsoft.com/office/word/2012/wordml" xmlns:w16cid="http://schemas.microsoft.com/office/word/2016/wordml/cid" xmlns:w16se="http://schemas.microsoft.com/office/word/2015/wordml/symex" xmlns:wpg="http://schemas.microsoft.com/office/word/2010/wordprocessingGroup" xmlns:wpi="http://schemas.microsoft.com/office/word/2010/wordprocessingInk" xmlns:wne="http://schemas.microsoft.com/office/word/2006/wordml" xmlns:wps="http://schemas.microsoft.com/office/word/2010/wordprocessingShape" mc:Ignorable="w14 w15 w16se w16cid wp14">
+<w:numbering xmlns:wpc="http://schemas.microsoft.com/office/word/2010/wordprocessingCanvas" xmlns:cx="http://schemas.microsoft.com/office/drawing/2014/chartex" xmlns:mc="http://schemas.openxmlformats.org/markup-compatibility/2006" xmlns:o="urn:schemas-microsoft-com:office:office" xmlns:r="http://schemas.openxmlformats.org/officeDocument/2006/relationships" xmlns:m="http://schemas.openxmlformats.org/officeDocument/2006/math" xmlns:v="urn:schemas-microsoft-com:vml" xmlns:wp14="http://schemas.microsoft.com/office/word/2010/wordprocessingDrawing" xmlns:wp="http://schemas.openxmlformats.org/drawingml/2006/wordprocessingDrawing" xmlns:w10="urn:schemas-microsoft-com:office:word" xmlns:w="http://schemas.openxmlformats.org/wordprocessingml/2006/main" xmlns:w14="http://schemas.microsoft.com/office/word/2010/wordml" xmlns:w15="http://schemas.microsoft.com/office/word/2012/wordml" xmlns:w16se="http://schemas.microsoft.com/office/word/2015/wordml/symex" xmlns:wpg="http://schemas.microsoft.com/office/word/2010/wordprocessingGroup" xmlns:wpi="http://schemas.microsoft.com/office/word/2010/wordprocessingInk" xmlns:wne="http://schemas.microsoft.com/office/word/2006/wordml" xmlns:wps="http://schemas.microsoft.com/office/word/2010/wordprocessingShape" mc:Ignorable="w14 w15 w16se wp14">
   <w:numPicBullet w:numPicBulletId="0">
     <w:pict>
       <v:shapetype id="_x0000_t75" coordsize="21600,21600" o:spt="75" o:preferrelative="t" path="m@4@5l@4@11@9@11@9@5xe" filled="f" stroked="f">
@@ -5633,7 +5594,7 @@
         <v:path o:extrusionok="f" gradientshapeok="t" o:connecttype="rect"/>
         <o:lock v:ext="edit" aspectratio="t"/>
       </v:shapetype>
-      <v:shape id="_x0000_i1041" type="#_x0000_t75" style="width:190.9pt;height:190.9pt;visibility:visible;mso-wrap-style:square" o:bullet="t">
+      <v:shape id="_x0000_i1027" type="#_x0000_t75" style="width:190.5pt;height:190.5pt;visibility:visible;mso-wrap-style:square" o:bullet="t">
         <v:imagedata r:id="rId1" o:title="mail-1138-827052"/>
       </v:shape>
     </w:pict>
@@ -5758,7 +5719,7 @@
 </file>
 
 <file path=word/styles.xml><?xml version="1.0" encoding="utf-8"?>
-<w:styles xmlns:mc="http://schemas.openxmlformats.org/markup-compatibility/2006" xmlns:r="http://schemas.openxmlformats.org/officeDocument/2006/relationships" xmlns:w="http://schemas.openxmlformats.org/wordprocessingml/2006/main" xmlns:w14="http://schemas.microsoft.com/office/word/2010/wordml" xmlns:w15="http://schemas.microsoft.com/office/word/2012/wordml" xmlns:w16cid="http://schemas.microsoft.com/office/word/2016/wordml/cid" xmlns:w16se="http://schemas.microsoft.com/office/word/2015/wordml/symex" mc:Ignorable="w14 w15 w16se w16cid">
+<w:styles xmlns:mc="http://schemas.openxmlformats.org/markup-compatibility/2006" xmlns:r="http://schemas.openxmlformats.org/officeDocument/2006/relationships" xmlns:w="http://schemas.openxmlformats.org/wordprocessingml/2006/main" xmlns:w14="http://schemas.microsoft.com/office/word/2010/wordml" xmlns:w15="http://schemas.microsoft.com/office/word/2012/wordml" xmlns:w16se="http://schemas.microsoft.com/office/word/2015/wordml/symex" mc:Ignorable="w14 w15 w16se">
   <w:docDefaults>
     <w:rPrDefault>
       <w:rPr>
@@ -5774,7 +5735,7 @@
       </w:pPr>
     </w:pPrDefault>
   </w:docDefaults>
-  <w:latentStyles w:defLockedState="0" w:defUIPriority="99" w:defSemiHidden="0" w:defUnhideWhenUsed="0" w:defQFormat="0" w:count="375">
+  <w:latentStyles w:defLockedState="0" w:defUIPriority="99" w:defSemiHidden="0" w:defUnhideWhenUsed="0" w:defQFormat="0" w:count="371">
     <w:lsdException w:name="Normal" w:uiPriority="0" w:qFormat="1"/>
     <w:lsdException w:name="heading 1" w:uiPriority="9" w:qFormat="1"/>
     <w:lsdException w:name="heading 2" w:semiHidden="1" w:uiPriority="9" w:unhideWhenUsed="1" w:qFormat="1"/>
@@ -6146,10 +6107,6 @@
     <w:lsdException w:name="List Table 5 Dark Accent 6" w:uiPriority="50"/>
     <w:lsdException w:name="List Table 6 Colorful Accent 6" w:uiPriority="51"/>
     <w:lsdException w:name="List Table 7 Colorful Accent 6" w:uiPriority="52"/>
-    <w:lsdException w:name="Mention" w:semiHidden="1" w:unhideWhenUsed="1"/>
-    <w:lsdException w:name="Smart Hyperlink" w:semiHidden="1" w:unhideWhenUsed="1"/>
-    <w:lsdException w:name="Hashtag" w:semiHidden="1" w:unhideWhenUsed="1"/>
-    <w:lsdException w:name="Unresolved Mention" w:semiHidden="1" w:unhideWhenUsed="1"/>
   </w:latentStyles>
   <w:style w:type="paragraph" w:default="1" w:styleId="Normal">
     <w:name w:val="Normal"/>
@@ -6194,7 +6151,7 @@
       <w:u w:val="none"/>
     </w:rPr>
   </w:style>
-  <w:style w:type="character" w:styleId="UnresolvedMention">
+  <w:style w:type="character" w:customStyle="1" w:styleId="UnresolvedMention">
     <w:name w:val="Unresolved Mention"/>
     <w:basedOn w:val="DefaultParagraphFont"/>
     <w:uiPriority w:val="99"/>
@@ -6562,7 +6519,7 @@
 </file>
 
 <file path=customXml/itemProps1.xml><?xml version="1.0" encoding="utf-8"?>
-<ds:datastoreItem xmlns:ds="http://schemas.openxmlformats.org/officeDocument/2006/customXml" ds:itemID="{18CA2BCA-EA47-A649-A2F7-583032818FFA}">
+<ds:datastoreItem xmlns:ds="http://schemas.openxmlformats.org/officeDocument/2006/customXml" ds:itemID="{EA965C49-A6A2-4BD5-80F7-98D13B922E29}">
   <ds:schemaRefs>
     <ds:schemaRef ds:uri="http://schemas.openxmlformats.org/officeDocument/2006/bibliography"/>
   </ds:schemaRefs>

</xml_diff>